<commit_message>
Added user Story 2
</commit_message>
<xml_diff>
--- a/Documents/User Stories.docx
+++ b/Documents/User Stories.docx
@@ -3,11 +3,15 @@
 <w:document xmlns:wpc="http://schemas.microsoft.com/office/word/2010/wordprocessingCanvas" xmlns:cx="http://schemas.microsoft.com/office/drawing/2014/chartex" xmlns:cx1="http://schemas.microsoft.com/office/drawing/2015/9/8/chartex" xmlns:cx2="http://schemas.microsoft.com/office/drawing/2015/10/21/chartex" xmlns:cx3="http://schemas.microsoft.com/office/drawing/2016/5/9/chartex" xmlns:cx4="http://schemas.microsoft.com/office/drawing/2016/5/10/chartex" xmlns:cx5="http://schemas.microsoft.com/office/drawing/2016/5/11/chartex" xmlns:cx6="http://schemas.microsoft.com/office/drawing/2016/5/12/chartex" xmlns:cx7="http://schemas.microsoft.com/office/drawing/2016/5/13/chartex" xmlns:cx8="http://schemas.microsoft.com/office/drawing/2016/5/14/chartex" xmlns:mc="http://schemas.openxmlformats.org/markup-compatibility/2006" xmlns:aink="http://schemas.microsoft.com/office/drawing/2016/ink" xmlns:am3d="http://schemas.microsoft.com/office/drawing/2017/model3d" xmlns:o="urn:schemas-microsoft-com:office:office" xmlns:oel="http://schemas.microsoft.com/office/2019/extlst" xmlns:r="http://schemas.openxmlformats.org/officeDocument/2006/relationships" xmlns:m="http://schemas.openxmlformats.org/officeDocument/2006/math" xmlns:v="urn:schemas-microsoft-com:vml" xmlns:wp14="http://schemas.microsoft.com/office/word/2010/wordprocessingDrawing" xmlns:wp="http://schemas.openxmlformats.org/drawingml/2006/wordprocessingDrawing" xmlns:w10="urn:schemas-microsoft-com:office:word" xmlns:w="http://schemas.openxmlformats.org/wordprocessingml/2006/main" xmlns:w14="http://schemas.microsoft.com/office/word/2010/wordml" xmlns:w15="http://schemas.microsoft.com/office/word/2012/wordml" xmlns:w16cex="http://schemas.microsoft.com/office/word/2018/wordml/cex" xmlns:w16cid="http://schemas.microsoft.com/office/word/2016/wordml/cid" xmlns:w16="http://schemas.microsoft.com/office/word/2018/wordml" xmlns:w16sdtdh="http://schemas.microsoft.com/office/word/2020/wordml/sdtdatahash" xmlns:w16se="http://schemas.microsoft.com/office/word/2015/wordml/symex" xmlns:wpg="http://schemas.microsoft.com/office/word/2010/wordprocessingGroup" xmlns:wpi="http://schemas.microsoft.com/office/word/2010/wordprocessingInk" xmlns:wne="http://schemas.microsoft.com/office/word/2006/wordml" xmlns:wps="http://schemas.microsoft.com/office/word/2010/wordprocessingShape" mc:Ignorable="w14 w15 w16se w16cid w16 w16cex w16sdtdh wp14">
   <w:body>
     <w:p>
+      <w:pPr>
+        <w:pStyle w:val="Heading1"/>
+        <w:numPr>
+          <w:ilvl w:val="0"/>
+          <w:numId w:val="1"/>
+        </w:numPr>
+      </w:pPr>
       <w:r>
-        <w:t xml:space="preserve">User Story 1: </w:t>
-      </w:r>
-      <w:r>
-        <w:t>Capital Management Simplified</w:t>
+        <w:t>User Story 1: Capital Management</w:t>
       </w:r>
     </w:p>
     <w:p/>
@@ -22,6 +26,40 @@
         <w:t>In some cases, I may face challenges due to damaged or expired products, leading to no profit. To address this, I need a feature to remove such products from inventory. This system should simplify my financial tasks, ensuring smooth capital flow and helping me make informed decisions for the success of my hardware business.</w:t>
       </w:r>
     </w:p>
+    <w:p/>
+    <w:p>
+      <w:pPr>
+        <w:pStyle w:val="Heading1"/>
+        <w:numPr>
+          <w:ilvl w:val="0"/>
+          <w:numId w:val="1"/>
+        </w:numPr>
+      </w:pPr>
+      <w:r>
+        <w:t xml:space="preserve">User Story </w:t>
+      </w:r>
+      <w:r>
+        <w:t>2</w:t>
+      </w:r>
+      <w:r>
+        <w:t xml:space="preserve">: </w:t>
+      </w:r>
+      <w:r>
+        <w:t>Customer Buys item(s)</w:t>
+      </w:r>
+    </w:p>
+    <w:p/>
+    <w:p>
+      <w:r>
+        <w:t>As a customer, I want to buy an item from the hardware store, ensuring a smooth process. When I provide a prescription, the inventory manager checks the inventory for available items. The inventory manager then presents samples for me to choose from. After selecting the desired samples, the cashier generates a bill and hands it to me.</w:t>
+      </w:r>
+    </w:p>
+    <w:p/>
+    <w:p>
+      <w:r>
+        <w:t>To complete the transaction, I settle the payment with the cashier, officially purchasing the chosen item. This user story ensures a clear and efficient buying experience, streamlining the steps from presenting a prescription to finalizing the purchase. This way, I can confidently obtain the necessary hardware items with ease.</w:t>
+      </w:r>
+    </w:p>
     <w:sectPr>
       <w:pgSz w:w="12240" w:h="15840"/>
       <w:pgMar w:top="1440" w:right="1440" w:bottom="1440" w:left="1440" w:header="720" w:footer="720" w:gutter="0"/>
@@ -30,6 +68,100 @@
     </w:sectPr>
   </w:body>
 </w:document>
+</file>
+
+<file path=word/numbering.xml><?xml version="1.0" encoding="utf-8"?>
+<w:numbering xmlns:wpc="http://schemas.microsoft.com/office/word/2010/wordprocessingCanvas" xmlns:cx="http://schemas.microsoft.com/office/drawing/2014/chartex" xmlns:cx1="http://schemas.microsoft.com/office/drawing/2015/9/8/chartex" xmlns:cx2="http://schemas.microsoft.com/office/drawing/2015/10/21/chartex" xmlns:cx3="http://schemas.microsoft.com/office/drawing/2016/5/9/chartex" xmlns:cx4="http://schemas.microsoft.com/office/drawing/2016/5/10/chartex" xmlns:cx5="http://schemas.microsoft.com/office/drawing/2016/5/11/chartex" xmlns:cx6="http://schemas.microsoft.com/office/drawing/2016/5/12/chartex" xmlns:cx7="http://schemas.microsoft.com/office/drawing/2016/5/13/chartex" xmlns:cx8="http://schemas.microsoft.com/office/drawing/2016/5/14/chartex" xmlns:mc="http://schemas.openxmlformats.org/markup-compatibility/2006" xmlns:aink="http://schemas.microsoft.com/office/drawing/2016/ink" xmlns:am3d="http://schemas.microsoft.com/office/drawing/2017/model3d" xmlns:o="urn:schemas-microsoft-com:office:office" xmlns:oel="http://schemas.microsoft.com/office/2019/extlst" xmlns:r="http://schemas.openxmlformats.org/officeDocument/2006/relationships" xmlns:m="http://schemas.openxmlformats.org/officeDocument/2006/math" xmlns:v="urn:schemas-microsoft-com:vml" xmlns:wp14="http://schemas.microsoft.com/office/word/2010/wordprocessingDrawing" xmlns:wp="http://schemas.openxmlformats.org/drawingml/2006/wordprocessingDrawing" xmlns:w10="urn:schemas-microsoft-com:office:word" xmlns:w="http://schemas.openxmlformats.org/wordprocessingml/2006/main" xmlns:w14="http://schemas.microsoft.com/office/word/2010/wordml" xmlns:w15="http://schemas.microsoft.com/office/word/2012/wordml" xmlns:w16cex="http://schemas.microsoft.com/office/word/2018/wordml/cex" xmlns:w16cid="http://schemas.microsoft.com/office/word/2016/wordml/cid" xmlns:w16="http://schemas.microsoft.com/office/word/2018/wordml" xmlns:w16sdtdh="http://schemas.microsoft.com/office/word/2020/wordml/sdtdatahash" xmlns:w16se="http://schemas.microsoft.com/office/word/2015/wordml/symex" xmlns:wpg="http://schemas.microsoft.com/office/word/2010/wordprocessingGroup" xmlns:wpi="http://schemas.microsoft.com/office/word/2010/wordprocessingInk" xmlns:wne="http://schemas.microsoft.com/office/word/2006/wordml" xmlns:wps="http://schemas.microsoft.com/office/word/2010/wordprocessingShape" mc:Ignorable="w14 w15 w16se w16cid w16 w16cex w16sdtdh wp14">
+  <w:abstractNum w:abstractNumId="0" w15:restartNumberingAfterBreak="0">
+    <w:nsid w:val="5EA64D35"/>
+    <w:multiLevelType w:val="hybridMultilevel"/>
+    <w:tmpl w:val="CE74CF40"/>
+    <w:lvl w:ilvl="0" w:tplc="0409000F">
+      <w:start w:val="1"/>
+      <w:numFmt w:val="decimal"/>
+      <w:lvlText w:val="%1."/>
+      <w:lvlJc w:val="left"/>
+      <w:pPr>
+        <w:ind w:left="720" w:hanging="360"/>
+      </w:pPr>
+    </w:lvl>
+    <w:lvl w:ilvl="1" w:tplc="04090019" w:tentative="1">
+      <w:start w:val="1"/>
+      <w:numFmt w:val="lowerLetter"/>
+      <w:lvlText w:val="%2."/>
+      <w:lvlJc w:val="left"/>
+      <w:pPr>
+        <w:ind w:left="1440" w:hanging="360"/>
+      </w:pPr>
+    </w:lvl>
+    <w:lvl w:ilvl="2" w:tplc="0409001B" w:tentative="1">
+      <w:start w:val="1"/>
+      <w:numFmt w:val="lowerRoman"/>
+      <w:lvlText w:val="%3."/>
+      <w:lvlJc w:val="right"/>
+      <w:pPr>
+        <w:ind w:left="2160" w:hanging="180"/>
+      </w:pPr>
+    </w:lvl>
+    <w:lvl w:ilvl="3" w:tplc="0409000F" w:tentative="1">
+      <w:start w:val="1"/>
+      <w:numFmt w:val="decimal"/>
+      <w:lvlText w:val="%4."/>
+      <w:lvlJc w:val="left"/>
+      <w:pPr>
+        <w:ind w:left="2880" w:hanging="360"/>
+      </w:pPr>
+    </w:lvl>
+    <w:lvl w:ilvl="4" w:tplc="04090019" w:tentative="1">
+      <w:start w:val="1"/>
+      <w:numFmt w:val="lowerLetter"/>
+      <w:lvlText w:val="%5."/>
+      <w:lvlJc w:val="left"/>
+      <w:pPr>
+        <w:ind w:left="3600" w:hanging="360"/>
+      </w:pPr>
+    </w:lvl>
+    <w:lvl w:ilvl="5" w:tplc="0409001B" w:tentative="1">
+      <w:start w:val="1"/>
+      <w:numFmt w:val="lowerRoman"/>
+      <w:lvlText w:val="%6."/>
+      <w:lvlJc w:val="right"/>
+      <w:pPr>
+        <w:ind w:left="4320" w:hanging="180"/>
+      </w:pPr>
+    </w:lvl>
+    <w:lvl w:ilvl="6" w:tplc="0409000F" w:tentative="1">
+      <w:start w:val="1"/>
+      <w:numFmt w:val="decimal"/>
+      <w:lvlText w:val="%7."/>
+      <w:lvlJc w:val="left"/>
+      <w:pPr>
+        <w:ind w:left="5040" w:hanging="360"/>
+      </w:pPr>
+    </w:lvl>
+    <w:lvl w:ilvl="7" w:tplc="04090019" w:tentative="1">
+      <w:start w:val="1"/>
+      <w:numFmt w:val="lowerLetter"/>
+      <w:lvlText w:val="%8."/>
+      <w:lvlJc w:val="left"/>
+      <w:pPr>
+        <w:ind w:left="5760" w:hanging="360"/>
+      </w:pPr>
+    </w:lvl>
+    <w:lvl w:ilvl="8" w:tplc="0409001B" w:tentative="1">
+      <w:start w:val="1"/>
+      <w:numFmt w:val="lowerRoman"/>
+      <w:lvlText w:val="%9."/>
+      <w:lvlJc w:val="right"/>
+      <w:pPr>
+        <w:ind w:left="6480" w:hanging="180"/>
+      </w:pPr>
+    </w:lvl>
+  </w:abstractNum>
+  <w:num w:numId="1" w16cid:durableId="342711761">
+    <w:abstractNumId w:val="0"/>
+  </w:num>
+</w:numbering>
 </file>
 
 <file path=word/styles.xml><?xml version="1.0" encoding="utf-8"?>
@@ -433,6 +565,27 @@
     <w:name w:val="Normal"/>
     <w:qFormat/>
   </w:style>
+  <w:style w:type="paragraph" w:styleId="Heading1">
+    <w:name w:val="heading 1"/>
+    <w:basedOn w:val="Normal"/>
+    <w:next w:val="Normal"/>
+    <w:link w:val="Heading1Char"/>
+    <w:uiPriority w:val="9"/>
+    <w:qFormat/>
+    <w:rsid w:val="003A47F8"/>
+    <w:pPr>
+      <w:keepNext/>
+      <w:keepLines/>
+      <w:spacing w:before="240" w:after="0"/>
+      <w:outlineLvl w:val="0"/>
+    </w:pPr>
+    <w:rPr>
+      <w:rFonts w:asciiTheme="majorHAnsi" w:eastAsiaTheme="majorEastAsia" w:hAnsiTheme="majorHAnsi" w:cstheme="majorBidi"/>
+      <w:color w:val="2F5496" w:themeColor="accent1" w:themeShade="BF"/>
+      <w:sz w:val="32"/>
+      <w:szCs w:val="32"/>
+    </w:rPr>
+  </w:style>
   <w:style w:type="character" w:default="1" w:styleId="DefaultParagraphFont">
     <w:name w:val="Default Paragraph Font"/>
     <w:uiPriority w:val="1"/>
@@ -459,6 +612,19 @@
     <w:uiPriority w:val="99"/>
     <w:semiHidden/>
     <w:unhideWhenUsed/>
+  </w:style>
+  <w:style w:type="character" w:customStyle="1" w:styleId="Heading1Char">
+    <w:name w:val="Heading 1 Char"/>
+    <w:basedOn w:val="DefaultParagraphFont"/>
+    <w:link w:val="Heading1"/>
+    <w:uiPriority w:val="9"/>
+    <w:rsid w:val="003A47F8"/>
+    <w:rPr>
+      <w:rFonts w:asciiTheme="majorHAnsi" w:eastAsiaTheme="majorEastAsia" w:hAnsiTheme="majorHAnsi" w:cstheme="majorBidi"/>
+      <w:color w:val="2F5496" w:themeColor="accent1" w:themeShade="BF"/>
+      <w:sz w:val="32"/>
+      <w:szCs w:val="32"/>
+    </w:rPr>
   </w:style>
 </w:styles>
 </file>

</xml_diff>